<commit_message>
Minor grid grouper doc updates
</commit_message>
<xml_diff>
--- a/Documentation/docs/security/gridftpauthz/Grid Grouper Authorization Plug-In.docx
+++ b/Documentation/docs/security/gridftpauthz/Grid Grouper Authorization Plug-In.docx
@@ -415,8 +415,14 @@
         <w:rPr>
           <w:szCs w:val="24"/>
         </w:rPr>
+        <w:t xml:space="preserve">The configuration file format is relatively straightforward. You can use the schemas in the build/schema directory to validate your configuration after you modify it. The grid grouper </w:t>
+      </w:r>
+      <w:r>
+        <w:rPr>
+          <w:szCs w:val="24"/>
+        </w:rPr>
         <w:lastRenderedPageBreak/>
-        <w:t xml:space="preserve">The configuration file format is relatively straightforward. You can use the schemas in the build/schema directory to validate your configuration after you modify it. The grid grouper configuration schema is in build/schema/gridgrouper-config.xsd. That schema imports another schema in the </w:t>
+        <w:t xml:space="preserve">configuration schema is in build/schema/gridgrouper-config.xsd. That schema imports another schema in the </w:t>
       </w:r>
       <w:proofErr w:type="spellStart"/>
       <w:r>
@@ -654,7 +660,7 @@
           <w:color w:val="000096"/>
           <w:szCs w:val="24"/>
         </w:rPr>
-        <w:t>GridFTP_Grouper_Config</w:t>
+        <w:t>GridFTPGrouperConfig</w:t>
       </w:r>
       <w:proofErr w:type="spellEnd"/>
       <w:r>
@@ -819,7 +825,7 @@
           <w:color w:val="000096"/>
           <w:szCs w:val="24"/>
         </w:rPr>
-        <w:t>entry</w:t>
+        <w:t>rule</w:t>
       </w:r>
       <w:proofErr w:type="gramEnd"/>
       <w:r>
@@ -1672,7 +1678,15 @@
           <w:color w:val="000096"/>
           <w:szCs w:val="24"/>
         </w:rPr>
-        <w:t>&lt;/entry&gt;</w:t>
+        <w:t>&lt;/rule</w:t>
+      </w:r>
+      <w:r>
+        <w:rPr>
+          <w:rFonts w:ascii="SansSerif" w:hAnsi="SansSerif" w:cs="SansSerif"/>
+          <w:color w:val="000096"/>
+          <w:szCs w:val="24"/>
+        </w:rPr>
+        <w:t>&gt;</w:t>
       </w:r>
     </w:p>
     <w:p>
@@ -1701,7 +1715,7 @@
           <w:color w:val="000096"/>
           <w:szCs w:val="24"/>
         </w:rPr>
-        <w:t>GridFTP_Grouper_Config</w:t>
+        <w:t>GridFTPGrouperConfig</w:t>
       </w:r>
       <w:proofErr w:type="spellEnd"/>
       <w:r>
@@ -1779,14 +1793,7 @@
         <w:rPr>
           <w:szCs w:val="24"/>
         </w:rPr>
-        <w:t xml:space="preserve">. The grid grouper membership </w:t>
-      </w:r>
-      <w:r>
-        <w:rPr>
-          <w:szCs w:val="24"/>
-        </w:rPr>
-        <w:lastRenderedPageBreak/>
-        <w:t>expression is a simple “MEMBER_OF” query for a group named “trainees” in the “training” stem.</w:t>
+        <w:t>. The grid grouper membership expression is a simple “MEMBER_OF” query for a group named “trainees” in the “training” stem.</w:t>
       </w:r>
     </w:p>
     <w:p>
@@ -1801,6 +1808,7 @@
         <w:rPr>
           <w:szCs w:val="24"/>
         </w:rPr>
+        <w:lastRenderedPageBreak/>
         <w:t xml:space="preserve">When testing the plug-in, you can check the GridFTP output log and the C </w:t>
       </w:r>
       <w:proofErr w:type="spellStart"/>
@@ -1833,15 +1841,15 @@
         <w:rPr>
           <w:szCs w:val="24"/>
         </w:rPr>
-      </w:r>
-      <w:r>
-        <w:rPr>
-          <w:szCs w:val="24"/>
-        </w:rPr>
         <w:fldChar w:fldCharType="separate"/>
       </w:r>
       <w:r>
-        <w:t>Logs</w:t>
+        <w:rPr>
+          <w:b/>
+          <w:bCs/>
+          <w:szCs w:val="24"/>
+        </w:rPr>
+        <w:t>Error! Reference source not found.</w:t>
       </w:r>
       <w:r>
         <w:rPr>
@@ -1929,7 +1937,7 @@
           <w:color w:val="000096"/>
           <w:szCs w:val="24"/>
         </w:rPr>
-        <w:t>entry</w:t>
+        <w:t>rule</w:t>
       </w:r>
       <w:proofErr w:type="gramEnd"/>
       <w:r>
@@ -2240,7 +2248,15 @@
           <w:color w:val="000096"/>
           <w:szCs w:val="24"/>
         </w:rPr>
-        <w:t>&lt;/entry&gt;</w:t>
+        <w:t>&lt;/rule</w:t>
+      </w:r>
+      <w:r>
+        <w:rPr>
+          <w:rFonts w:ascii="SansSerif" w:hAnsi="SansSerif" w:cs="SansSerif"/>
+          <w:color w:val="000096"/>
+          <w:szCs w:val="24"/>
+        </w:rPr>
+        <w:t>&gt;</w:t>
       </w:r>
     </w:p>
     <w:p>
@@ -2269,7 +2285,7 @@
           <w:color w:val="000096"/>
           <w:szCs w:val="24"/>
         </w:rPr>
-        <w:t>entry</w:t>
+        <w:t>rule</w:t>
       </w:r>
       <w:proofErr w:type="gramEnd"/>
       <w:r>
@@ -2596,7 +2612,15 @@
           <w:color w:val="000096"/>
           <w:szCs w:val="24"/>
         </w:rPr>
-        <w:t>&lt;/entry&gt;</w:t>
+        <w:t>&lt;/rule</w:t>
+      </w:r>
+      <w:r>
+        <w:rPr>
+          <w:rFonts w:ascii="SansSerif" w:hAnsi="SansSerif" w:cs="SansSerif"/>
+          <w:color w:val="000096"/>
+          <w:szCs w:val="24"/>
+        </w:rPr>
+        <w:t>&gt;</w:t>
       </w:r>
     </w:p>
     <w:p>
@@ -2718,7 +2742,7 @@
           <w:color w:val="000096"/>
           <w:szCs w:val="24"/>
         </w:rPr>
-        <w:t>entry</w:t>
+        <w:t>rule</w:t>
       </w:r>
       <w:proofErr w:type="gramEnd"/>
       <w:r>
@@ -3029,7 +3053,15 @@
           <w:color w:val="000096"/>
           <w:szCs w:val="24"/>
         </w:rPr>
-        <w:t>&lt;/entry&gt;</w:t>
+        <w:t>&lt;/rule</w:t>
+      </w:r>
+      <w:r>
+        <w:rPr>
+          <w:rFonts w:ascii="SansSerif" w:hAnsi="SansSerif" w:cs="SansSerif"/>
+          <w:color w:val="000096"/>
+          <w:szCs w:val="24"/>
+        </w:rPr>
+        <w:t>&gt;</w:t>
       </w:r>
     </w:p>
     <w:p>
@@ -3058,7 +3090,7 @@
           <w:color w:val="000096"/>
           <w:szCs w:val="24"/>
         </w:rPr>
-        <w:t>entry</w:t>
+        <w:t>rule</w:t>
       </w:r>
       <w:proofErr w:type="gramEnd"/>
       <w:r>
@@ -3087,7 +3119,6 @@
           <w:color w:val="000000"/>
           <w:szCs w:val="24"/>
         </w:rPr>
-        <w:lastRenderedPageBreak/>
         <w:tab/>
       </w:r>
       <w:r>
@@ -3278,6 +3309,7 @@
           <w:color w:val="000096"/>
           <w:szCs w:val="24"/>
         </w:rPr>
+        <w:lastRenderedPageBreak/>
         <w:t>…</w:t>
       </w:r>
     </w:p>
@@ -3368,7 +3400,7 @@
           <w:color w:val="000096"/>
           <w:szCs w:val="24"/>
         </w:rPr>
-        <w:t>&lt;/entry&gt;</w:t>
+        <w:t>&lt;/rule&gt;</w:t>
       </w:r>
     </w:p>
     <w:p>
@@ -3749,13 +3781,6 @@
     </w:p>
     <w:sdt>
       <w:sdtPr>
-        <w:id w:val="6099886"/>
-        <w:docPartObj>
-          <w:docPartGallery w:val="Bibliographies"/>
-          <w:docPartUnique/>
-        </w:docPartObj>
-      </w:sdtPr>
-      <w:sdtEndPr>
         <w:rPr>
           <w:rFonts w:asciiTheme="minorHAnsi" w:eastAsiaTheme="minorHAnsi" w:hAnsiTheme="minorHAnsi" w:cstheme="minorBidi"/>
           <w:b w:val="0"/>
@@ -3765,7 +3790,12 @@
           <w:szCs w:val="22"/>
           <w:lang w:bidi="ar-SA"/>
         </w:rPr>
-      </w:sdtEndPr>
+        <w:id w:val="6099886"/>
+        <w:docPartObj>
+          <w:docPartGallery w:val="Bibliographies"/>
+          <w:docPartUnique/>
+        </w:docPartObj>
+      </w:sdtPr>
       <w:sdtContent>
         <w:p>
           <w:pPr>
@@ -4582,7 +4612,7 @@
 </file>
 
 <file path=customXml/itemProps1.xml><?xml version="1.0" encoding="utf-8"?>
-<ds:datastoreItem xmlns:ds="http://schemas.openxmlformats.org/officeDocument/2006/customXml" ds:itemID="{20EFFD9F-C056-45BF-B0FF-A6807A0CF5AD}">
+<ds:datastoreItem xmlns:ds="http://schemas.openxmlformats.org/officeDocument/2006/customXml" ds:itemID="{8B248E0D-8B2D-4CA1-9EA8-7EAB515A0A0F}">
   <ds:schemaRefs>
     <ds:schemaRef ds:uri="http://schemas.openxmlformats.org/officeDocument/2006/bibliography"/>
   </ds:schemaRefs>

</xml_diff>